<commit_message>
Changed Project Block Diagram
</commit_message>
<xml_diff>
--- a/Documents/Project Block Diagram.docx
+++ b/Documents/Project Block Diagram.docx
@@ -1,45 +1,108 @@
 
 <file path=word/document.xml><?xml version="1.0" encoding="utf-8"?>
 <w:document xmlns:ve="http://schemas.openxmlformats.org/markup-compatibility/2006" xmlns:o="urn:schemas-microsoft-com:office:office" xmlns:r="http://schemas.openxmlformats.org/officeDocument/2006/relationships" xmlns:m="http://schemas.openxmlformats.org/officeDocument/2006/math" xmlns:v="urn:schemas-microsoft-com:vml" xmlns:wp="http://schemas.openxmlformats.org/drawingml/2006/wordprocessingDrawing" xmlns:w10="urn:schemas-microsoft-com:office:word" xmlns:w="http://schemas.openxmlformats.org/wordprocessingml/2006/main" xmlns:wne="http://schemas.microsoft.com/office/word/2006/wordml">
+  <w:background w:color="8DB3E2" w:themeColor="text2" w:themeTint="66"/>
   <w:body>
     <w:p>
-      <w:bookmarkStart w:id="0" w:name="_GoBack"/>
-      <w:bookmarkEnd w:id="0"/>
+      <w:pPr>
+        <w:shd w:val="clear" w:color="auto" w:fill="548DD4" w:themeFill="text2" w:themeFillTint="99"/>
+        <w:ind w:left="1440" w:firstLine="720"/>
+        <w:rPr>
+          <w:color w:val="FFFF00"/>
+          <w:sz w:val="60"/>
+          <w:szCs w:val="60"/>
+        </w:rPr>
+      </w:pPr>
       <w:r>
         <w:rPr>
           <w:noProof/>
           <w:lang w:bidi="he-IL"/>
         </w:rPr>
         <w:pict>
-          <v:rect id="Rectangle 9" o:spid="_x0000_s1026" style="position:absolute;margin-left:91.35pt;margin-top:305.5pt;width:188.45pt;height:18.75pt;z-index:251673600;visibility:visible;mso-width-relative:margin;mso-height-relative:margin;v-text-anchor:middle" o:gfxdata="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" fillcolor="white [3201]" strokecolor="#f79646 [3209]" strokeweight="2pt">
-            <v:textbox>
+          <v:roundrect id="Rounded Rectangle 1" o:spid="_x0000_s1032" style="position:absolute;left:0;text-align:left;margin-left:123.3pt;margin-top:47.1pt;width:221.65pt;height:108.95pt;z-index:251659264;visibility:visible;v-text-anchor:middle" arcsize="10923f" o:gfxdata="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" fillcolor="#4f81bd [3204]" strokecolor="#243f60 [1604]" strokeweight="2pt">
+            <v:textbox style="mso-next-textbox:#Rounded Rectangle 1">
               <w:txbxContent>
                 <w:p>
                   <w:pPr>
                     <w:jc w:val="center"/>
-                    <w:rPr>
-                      <w:sz w:val="18"/>
-                      <w:szCs w:val="18"/>
-                    </w:rPr>
-                  </w:pPr>
-                  <w:r>
-                    <w:rPr>
-                      <w:sz w:val="18"/>
-                      <w:szCs w:val="18"/>
-                    </w:rPr>
-                    <w:t>Request/Edit Information</w:t>
-                  </w:r>
-                  <w:r>
-                    <w:rPr>
-                      <w:sz w:val="18"/>
-                      <w:szCs w:val="18"/>
-                    </w:rPr>
-                    <w:t xml:space="preserve"> | Output</w:t>
+                  </w:pPr>
+                  <w:r>
+                    <w:t>GUI Layer</w:t>
+                  </w:r>
+                  <w:r>
+                    <w:t xml:space="preserve"> (HTML)</w:t>
+                  </w:r>
+                </w:p>
+                <w:p>
+                  <w:pPr>
+                    <w:pStyle w:val="ListParagraph"/>
+                    <w:numPr>
+                      <w:ilvl w:val="0"/>
+                      <w:numId w:val="4"/>
+                    </w:numPr>
+                    <w:rPr>
+                      <w:sz w:val="20"/>
+                      <w:szCs w:val="20"/>
+                    </w:rPr>
+                  </w:pPr>
+                  <w:r>
+                    <w:rPr>
+                      <w:sz w:val="20"/>
+                      <w:szCs w:val="20"/>
+                    </w:rPr>
+                    <w:t>Login Form</w:t>
+                  </w:r>
+                </w:p>
+                <w:p>
+                  <w:pPr>
+                    <w:pStyle w:val="ListParagraph"/>
+                    <w:numPr>
+                      <w:ilvl w:val="0"/>
+                      <w:numId w:val="4"/>
+                    </w:numPr>
+                    <w:rPr>
+                      <w:sz w:val="20"/>
+                      <w:szCs w:val="20"/>
+                    </w:rPr>
+                  </w:pPr>
+                  <w:r>
+                    <w:rPr>
+                      <w:sz w:val="20"/>
+                      <w:szCs w:val="20"/>
+                    </w:rPr>
+                    <w:t>Separated</w:t>
+                  </w:r>
+                  <w:r>
+                    <w:rPr>
+                      <w:sz w:val="20"/>
+                      <w:szCs w:val="20"/>
+                    </w:rPr>
+                    <w:t xml:space="preserve"> Worker/Manager GUI</w:t>
+                  </w:r>
+                </w:p>
+                <w:p>
+                  <w:pPr>
+                    <w:pStyle w:val="ListParagraph"/>
+                    <w:numPr>
+                      <w:ilvl w:val="0"/>
+                      <w:numId w:val="4"/>
+                    </w:numPr>
+                    <w:rPr>
+                      <w:sz w:val="20"/>
+                      <w:szCs w:val="20"/>
+                    </w:rPr>
+                  </w:pPr>
+                  <w:r>
+                    <w:rPr>
+                      <w:sz w:val="20"/>
+                      <w:szCs w:val="20"/>
+                    </w:rPr>
+                    <w:t>Convenient Representation of Data</w:t>
                   </w:r>
                 </w:p>
               </w:txbxContent>
             </v:textbox>
-          </v:rect>
+          </v:roundrect>
         </w:pict>
       </w:r>
       <w:r>
@@ -48,49 +111,177 @@
           <w:lang w:bidi="he-IL"/>
         </w:rPr>
         <w:pict>
-          <v:rect id="Rectangle 10" o:spid="_x0000_s1027" style="position:absolute;margin-left:85.05pt;margin-top:135.8pt;width:197.2pt;height:18.75pt;z-index:251675648;visibility:visible;mso-width-relative:margin;mso-height-relative:margin;v-text-anchor:middle" o:gfxdata="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" fillcolor="white [3201]" strokecolor="#f79646 [3209]" strokeweight="2pt">
-            <v:textbox>
+          <v:rect id="Rectangle 34" o:spid="_x0000_s1037" style="position:absolute;left:0;text-align:left;margin-left:365.65pt;margin-top:47.1pt;width:103.9pt;height:135.1pt;z-index:251676672;visibility:visible;mso-width-relative:margin;mso-height-relative:margin;v-text-anchor:middle" o:gfxdata="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" fillcolor="#a7bfde [1620]" strokecolor="#4579b8 [3044]">
+            <v:fill color2="#e4ecf5 [500]" rotate="t" angle="180" colors="0 #a3c4ff;22938f #bfd5ff;1 #e5eeff" focus="100%" type="gradient"/>
+            <v:path arrowok="t"/>
+            <v:textbox style="mso-next-textbox:#Rectangle 34">
               <w:txbxContent>
                 <w:p>
                   <w:pPr>
                     <w:jc w:val="center"/>
                     <w:rPr>
-                      <w:sz w:val="18"/>
-                      <w:szCs w:val="18"/>
-                    </w:rPr>
-                  </w:pPr>
-                  <w:r>
-                    <w:rPr>
-                      <w:sz w:val="18"/>
-                      <w:szCs w:val="18"/>
-                    </w:rPr>
-                    <w:t>User Commands</w:t>
-                  </w:r>
-                  <w:r>
-                    <w:rPr>
-                      <w:sz w:val="18"/>
-                      <w:szCs w:val="18"/>
-                    </w:rPr>
-                    <w:t xml:space="preserve"> | </w:t>
-                  </w:r>
-                  <w:r>
-                    <w:rPr>
-                      <w:sz w:val="18"/>
-                      <w:szCs w:val="18"/>
-                    </w:rPr>
-                    <w:t xml:space="preserve">On-Screen </w:t>
-                  </w:r>
-                  <w:r>
-                    <w:rPr>
-                      <w:sz w:val="18"/>
-                      <w:szCs w:val="18"/>
-                    </w:rPr>
-                    <w:t>Presentation Update</w:t>
-                  </w:r>
+                      <w:u w:val="single"/>
+                    </w:rPr>
+                  </w:pPr>
+                  <w:r>
+                    <w:rPr>
+                      <w:u w:val="single"/>
+                    </w:rPr>
+                    <w:t>Team members</w:t>
+                  </w:r>
+                </w:p>
+                <w:p>
+                  <w:pPr>
+                    <w:jc w:val="center"/>
+                  </w:pPr>
+                  <w:r>
+                    <w:t xml:space="preserve">Vladimir </w:t>
+                  </w:r>
+                  <w:proofErr w:type="spellStart"/>
+                  <w:r>
+                    <w:t>Novikov</w:t>
+                  </w:r>
+                  <w:proofErr w:type="spellEnd"/>
+                </w:p>
+                <w:p>
+                  <w:pPr>
+                    <w:jc w:val="center"/>
+                  </w:pPr>
+                  <w:r>
+                    <w:t xml:space="preserve">Daniel </w:t>
+                  </w:r>
+                  <w:proofErr w:type="spellStart"/>
+                  <w:r>
+                    <w:t>Shwarcman</w:t>
+                  </w:r>
+                  <w:proofErr w:type="spellEnd"/>
+                </w:p>
+                <w:p>
+                  <w:pPr>
+                    <w:jc w:val="center"/>
+                  </w:pPr>
+                  <w:proofErr w:type="spellStart"/>
+                  <w:r>
+                    <w:t>Stanislav</w:t>
+                  </w:r>
+                  <w:proofErr w:type="spellEnd"/>
+                  <w:r>
+                    <w:t xml:space="preserve"> </w:t>
+                  </w:r>
+                  <w:proofErr w:type="spellStart"/>
+                  <w:r>
+                    <w:t>Kuzmin</w:t>
+                  </w:r>
+                  <w:proofErr w:type="spellEnd"/>
+                </w:p>
+                <w:p>
+                  <w:pPr>
+                    <w:jc w:val="center"/>
+                  </w:pPr>
+                  <w:proofErr w:type="spellStart"/>
+                  <w:r>
+                    <w:t>Koby</w:t>
+                  </w:r>
+                  <w:proofErr w:type="spellEnd"/>
+                  <w:r>
+                    <w:t xml:space="preserve"> </w:t>
+                  </w:r>
+                  <w:proofErr w:type="spellStart"/>
+                  <w:r>
+                    <w:t>Vurgaft</w:t>
+                  </w:r>
+                  <w:proofErr w:type="spellEnd"/>
+                </w:p>
+                <w:p>
+                  <w:pPr>
+                    <w:jc w:val="center"/>
+                  </w:pPr>
                 </w:p>
               </w:txbxContent>
             </v:textbox>
           </v:rect>
+        </w:pict>
+      </w:r>
+      <w:r>
+        <w:rPr>
+          <w:color w:val="FFFF00"/>
+          <w:sz w:val="60"/>
+          <w:szCs w:val="60"/>
+        </w:rPr>
+        <w:t>Shifter Man Block Diagram</w:t>
+      </w:r>
+    </w:p>
+    <w:p>
+      <w:r>
+        <w:rPr>
+          <w:noProof/>
+          <w:lang w:bidi="he-IL"/>
+        </w:rPr>
+        <w:pict>
+          <v:roundrect id="Rounded Rectangle 4" o:spid="_x0000_s1029" style="position:absolute;margin-left:99.5pt;margin-top:513.55pt;width:221.65pt;height:108.95pt;z-index:251665408;visibility:visible;v-text-anchor:middle" arcsize="10923f" o:gfxdata="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" fillcolor="#4f81bd [3204]" strokecolor="#243f60 [1604]" strokeweight="2pt">
+            <v:textbox style="mso-next-textbox:#Rounded Rectangle 4">
+              <w:txbxContent>
+                <w:p>
+                  <w:pPr>
+                    <w:jc w:val="center"/>
+                  </w:pPr>
+                  <w:r>
+                    <w:t>Data Base Layer</w:t>
+                  </w:r>
+                  <w:r>
+                    <w:t xml:space="preserve"> (SQL)</w:t>
+                  </w:r>
+                </w:p>
+                <w:p>
+                  <w:pPr>
+                    <w:pStyle w:val="ListParagraph"/>
+                    <w:numPr>
+                      <w:ilvl w:val="0"/>
+                      <w:numId w:val="1"/>
+                    </w:numPr>
+                    <w:rPr>
+                      <w:sz w:val="20"/>
+                      <w:szCs w:val="20"/>
+                    </w:rPr>
+                  </w:pPr>
+                  <w:r>
+                    <w:rPr>
+                      <w:sz w:val="20"/>
+                      <w:szCs w:val="20"/>
+                    </w:rPr>
+                    <w:t xml:space="preserve">Workers/Managers </w:t>
+                  </w:r>
+                  <w:r>
+                    <w:rPr>
+                      <w:sz w:val="20"/>
+                      <w:szCs w:val="20"/>
+                    </w:rPr>
+                    <w:t>Information</w:t>
+                  </w:r>
+                </w:p>
+                <w:p>
+                  <w:pPr>
+                    <w:pStyle w:val="ListParagraph"/>
+                    <w:numPr>
+                      <w:ilvl w:val="0"/>
+                      <w:numId w:val="1"/>
+                    </w:numPr>
+                    <w:rPr>
+                      <w:sz w:val="20"/>
+                      <w:szCs w:val="20"/>
+                    </w:rPr>
+                  </w:pPr>
+                  <w:r>
+                    <w:rPr>
+                      <w:sz w:val="20"/>
+                      <w:szCs w:val="20"/>
+                    </w:rPr>
+                    <w:t>Organizational Information</w:t>
+                  </w:r>
+                </w:p>
+              </w:txbxContent>
+            </v:textbox>
+          </v:roundrect>
         </w:pict>
       </w:r>
       <w:r>
@@ -99,8 +290,8 @@
           <w:lang w:bidi="he-IL"/>
         </w:rPr>
         <w:pict>
-          <v:rect id="Rectangle 8" o:spid="_x0000_s1028" style="position:absolute;margin-left:103.85pt;margin-top:478.3pt;width:162.15pt;height:18.75pt;z-index:251671552;visibility:visible;mso-width-relative:margin;mso-height-relative:margin;v-text-anchor:middle" o:gfxdata="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" fillcolor="white [3201]" strokecolor="#f79646 [3209]" strokeweight="2pt">
-            <v:textbox>
+          <v:rect id="Rectangle 8" o:spid="_x0000_s1028" style="position:absolute;margin-left:137.05pt;margin-top:471.3pt;width:162.15pt;height:18.75pt;z-index:251671552;visibility:visible;mso-width-relative:margin;mso-height-relative:margin;v-text-anchor:middle" o:gfxdata="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" fillcolor="white [3201]" strokecolor="#f79646 [3209]" strokeweight="2pt">
+            <v:textbox style="mso-next-textbox:#Rectangle 8">
               <w:txbxContent>
                 <w:p>
                   <w:pPr>
@@ -166,7 +357,7 @@
               <v:h position="#0,#1" xrange="0,10800" yrange="0,10800"/>
             </v:handles>
           </v:shapetype>
-          <v:shape id="Up-Down Arrow 7" o:spid="_x0000_s1035" type="#_x0000_t70" style="position:absolute;margin-left:169.1pt;margin-top:112.1pt;width:28.8pt;height:63.9pt;z-index:251670528;visibility:visible;mso-width-relative:margin;v-text-anchor:middle" o:gfxdata="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" adj=",4868" fillcolor="#4f81bd [3204]" strokecolor="#243f60 [1604]" strokeweight="2pt"/>
+          <v:shape id="Up-Down Arrow 5" o:spid="_x0000_s1033" type="#_x0000_t70" style="position:absolute;margin-left:209.2pt;margin-top:449.65pt;width:28.8pt;height:63.9pt;z-index:251666432;visibility:visible;mso-width-relative:margin;v-text-anchor:middle" o:gfxdata="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" adj=",4868" fillcolor="#4f81bd [3204]" strokecolor="#243f60 [1604]" strokeweight="2pt"/>
         </w:pict>
       </w:r>
       <w:r>
@@ -175,36 +366,15 @@
           <w:lang w:bidi="he-IL"/>
         </w:rPr>
         <w:pict>
-          <v:shape id="Up-Down Arrow 6" o:spid="_x0000_s1034" type="#_x0000_t70" style="position:absolute;margin-left:170.35pt;margin-top:283.65pt;width:28.8pt;height:63.9pt;z-index:251668480;visibility:visible;mso-width-relative:margin;v-text-anchor:middle" o:gfxdata="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" adj=",4868" fillcolor="#4f81bd [3204]" strokecolor="#243f60 [1604]" strokeweight="2pt"/>
-        </w:pict>
-      </w:r>
-      <w:r>
-        <w:rPr>
-          <w:noProof/>
-          <w:lang w:bidi="he-IL"/>
-        </w:rPr>
-        <w:pict>
-          <v:shape id="Up-Down Arrow 5" o:spid="_x0000_s1033" type="#_x0000_t70" style="position:absolute;margin-left:170.9pt;margin-top:455.75pt;width:28.8pt;height:63.9pt;z-index:251666432;visibility:visible;mso-width-relative:margin;v-text-anchor:middle" o:gfxdata="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" adj=",4868" fillcolor="#4f81bd [3204]" strokecolor="#243f60 [1604]" strokeweight="2pt"/>
-        </w:pict>
-      </w:r>
-      <w:r>
-        <w:rPr>
-          <w:noProof/>
-          <w:lang w:bidi="he-IL"/>
-        </w:rPr>
-        <w:pict>
-          <v:roundrect id="Rounded Rectangle 4" o:spid="_x0000_s1029" style="position:absolute;margin-left:69.55pt;margin-top:520.35pt;width:221.65pt;height:108.95pt;z-index:251665408;visibility:visible;v-text-anchor:middle" arcsize="10923f" o:gfxdata="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" fillcolor="#4f81bd [3204]" strokecolor="#243f60 [1604]" strokeweight="2pt">
-            <v:textbox>
+          <v:roundrect id="Rounded Rectangle 3" o:spid="_x0000_s1030" style="position:absolute;margin-left:103.85pt;margin-top:340.7pt;width:221.65pt;height:108.95pt;z-index:251663360;visibility:visible;v-text-anchor:middle" arcsize="10923f" o:gfxdata="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" fillcolor="#4f81bd [3204]" strokecolor="#243f60 [1604]" strokeweight="2pt">
+            <v:textbox style="mso-next-textbox:#Rounded Rectangle 3">
               <w:txbxContent>
                 <w:p>
                   <w:pPr>
                     <w:jc w:val="center"/>
                   </w:pPr>
                   <w:r>
-                    <w:t>Data Base Layer</w:t>
-                  </w:r>
-                  <w:r>
-                    <w:t xml:space="preserve"> (SQL)</w:t>
+                    <w:t>Connection Layer</w:t>
                   </w:r>
                 </w:p>
                 <w:p>
@@ -212,7 +382,7 @@
                     <w:pStyle w:val="ListParagraph"/>
                     <w:numPr>
                       <w:ilvl w:val="0"/>
-                      <w:numId w:val="1"/>
+                      <w:numId w:val="2"/>
                     </w:numPr>
                     <w:rPr>
                       <w:sz w:val="20"/>
@@ -224,14 +394,7 @@
                       <w:sz w:val="20"/>
                       <w:szCs w:val="20"/>
                     </w:rPr>
-                    <w:t xml:space="preserve">Workers/Managers </w:t>
-                  </w:r>
-                  <w:r>
-                    <w:rPr>
-                      <w:sz w:val="20"/>
-                      <w:szCs w:val="20"/>
-                    </w:rPr>
-                    <w:t>Information</w:t>
+                    <w:t>Open Connection with the SQL Server</w:t>
                   </w:r>
                 </w:p>
                 <w:p>
@@ -239,7 +402,7 @@
                     <w:pStyle w:val="ListParagraph"/>
                     <w:numPr>
                       <w:ilvl w:val="0"/>
-                      <w:numId w:val="1"/>
+                      <w:numId w:val="2"/>
                     </w:numPr>
                     <w:rPr>
                       <w:sz w:val="20"/>
@@ -251,8 +414,37 @@
                       <w:sz w:val="20"/>
                       <w:szCs w:val="20"/>
                     </w:rPr>
-                    <w:t>Organizational Information</w:t>
-                  </w:r>
+                    <w:t>Generate Queries for the SQL Server</w:t>
+                  </w:r>
+                </w:p>
+                <w:p>
+                  <w:pPr>
+                    <w:pStyle w:val="ListParagraph"/>
+                    <w:numPr>
+                      <w:ilvl w:val="0"/>
+                      <w:numId w:val="2"/>
+                    </w:numPr>
+                    <w:rPr>
+                      <w:sz w:val="20"/>
+                      <w:szCs w:val="20"/>
+                    </w:rPr>
+                  </w:pPr>
+                  <w:r>
+                    <w:rPr>
+                      <w:sz w:val="20"/>
+                      <w:szCs w:val="20"/>
+                    </w:rPr>
+                    <w:t>Propagate Information between Logic and Data Base Layer</w:t>
+                  </w:r>
+                </w:p>
+                <w:p>
+                  <w:pPr>
+                    <w:pStyle w:val="ListParagraph"/>
+                    <w:rPr>
+                      <w:sz w:val="20"/>
+                      <w:szCs w:val="20"/>
+                    </w:rPr>
+                  </w:pPr>
                 </w:p>
               </w:txbxContent>
             </v:textbox>
@@ -265,18 +457,64 @@
           <w:lang w:bidi="he-IL"/>
         </w:rPr>
         <w:pict>
-          <v:roundrect id="Rounded Rectangle 3" o:spid="_x0000_s1030" style="position:absolute;margin-left:69.55pt;margin-top:347.55pt;width:221.65pt;height:108.95pt;z-index:251663360;visibility:visible;v-text-anchor:middle" arcsize="10923f" o:gfxdata="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" fillcolor="#4f81bd [3204]" strokecolor="#243f60 [1604]" strokeweight="2pt">
-            <v:textbox>
+          <v:rect id="Rectangle 9" o:spid="_x0000_s1026" style="position:absolute;margin-left:132.7pt;margin-top:296.65pt;width:188.45pt;height:18.75pt;z-index:251673600;visibility:visible;mso-width-relative:margin;mso-height-relative:margin;v-text-anchor:middle" o:gfxdata="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" fillcolor="white [3201]" strokecolor="#f79646 [3209]" strokeweight="2pt">
+            <v:textbox style="mso-next-textbox:#Rectangle 9">
               <w:txbxContent>
                 <w:p>
                   <w:pPr>
                     <w:jc w:val="center"/>
-                  </w:pPr>
-                  <w:r>
-                    <w:t xml:space="preserve">Connection </w:t>
-                  </w:r>
-                  <w:r>
-                    <w:t>Layer</w:t>
+                    <w:rPr>
+                      <w:sz w:val="18"/>
+                      <w:szCs w:val="18"/>
+                    </w:rPr>
+                  </w:pPr>
+                  <w:r>
+                    <w:rPr>
+                      <w:sz w:val="18"/>
+                      <w:szCs w:val="18"/>
+                    </w:rPr>
+                    <w:t>Request/Edit Information</w:t>
+                  </w:r>
+                  <w:r>
+                    <w:rPr>
+                      <w:sz w:val="18"/>
+                      <w:szCs w:val="18"/>
+                    </w:rPr>
+                    <w:t xml:space="preserve"> | Output</w:t>
+                  </w:r>
+                </w:p>
+              </w:txbxContent>
+            </v:textbox>
+          </v:rect>
+        </w:pict>
+      </w:r>
+      <w:r>
+        <w:rPr>
+          <w:noProof/>
+          <w:lang w:bidi="he-IL"/>
+        </w:rPr>
+        <w:pict>
+          <v:shape id="Up-Down Arrow 6" o:spid="_x0000_s1034" type="#_x0000_t70" style="position:absolute;margin-left:209.2pt;margin-top:276.8pt;width:28.8pt;height:63.9pt;z-index:251668480;visibility:visible;mso-width-relative:margin;v-text-anchor:middle" o:gfxdata="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" adj=",4868" fillcolor="#4f81bd [3204]" strokecolor="#243f60 [1604]" strokeweight="2pt"/>
+        </w:pict>
+      </w:r>
+      <w:r>
+        <w:rPr>
+          <w:noProof/>
+          <w:lang w:bidi="he-IL"/>
+        </w:rPr>
+        <w:pict>
+          <v:roundrect id="Rounded Rectangle 2" o:spid="_x0000_s1031" style="position:absolute;margin-left:116.4pt;margin-top:167.85pt;width:221.65pt;height:108.95pt;z-index:251661312;visibility:visible;v-text-anchor:middle" arcsize="10923f" o:gfxdata="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" fillcolor="#4f81bd [3204]" strokecolor="#243f60 [1604]" strokeweight="2pt">
+            <v:textbox style="mso-next-textbox:#Rounded Rectangle 2">
+              <w:txbxContent>
+                <w:p>
+                  <w:pPr>
+                    <w:jc w:val="center"/>
+                  </w:pPr>
+                  <w:r>
+                    <w:t>Logic Layer</w:t>
+                  </w:r>
+                  <w:r>
+                    <w:t>(C#)</w:t>
                   </w:r>
                 </w:p>
                 <w:p>
@@ -284,7 +522,7 @@
                     <w:pStyle w:val="ListParagraph"/>
                     <w:numPr>
                       <w:ilvl w:val="0"/>
-                      <w:numId w:val="2"/>
+                      <w:numId w:val="3"/>
                     </w:numPr>
                     <w:rPr>
                       <w:sz w:val="20"/>
@@ -296,7 +534,7 @@
                       <w:sz w:val="20"/>
                       <w:szCs w:val="20"/>
                     </w:rPr>
-                    <w:t>Open Connection with the SQL Server</w:t>
+                    <w:t>Manage User Requests</w:t>
                   </w:r>
                 </w:p>
                 <w:p>
@@ -304,7 +542,7 @@
                     <w:pStyle w:val="ListParagraph"/>
                     <w:numPr>
                       <w:ilvl w:val="0"/>
-                      <w:numId w:val="2"/>
+                      <w:numId w:val="3"/>
                     </w:numPr>
                     <w:rPr>
                       <w:sz w:val="20"/>
@@ -316,7 +554,14 @@
                       <w:sz w:val="20"/>
                       <w:szCs w:val="20"/>
                     </w:rPr>
-                    <w:t>Generate Queries for the SQL Server</w:t>
+                    <w:t>Data Analysis</w:t>
+                  </w:r>
+                  <w:r>
+                    <w:rPr>
+                      <w:sz w:val="20"/>
+                      <w:szCs w:val="20"/>
+                    </w:rPr>
+                    <w:t xml:space="preserve"> (AI)</w:t>
                   </w:r>
                 </w:p>
                 <w:p>
@@ -324,7 +569,7 @@
                     <w:pStyle w:val="ListParagraph"/>
                     <w:numPr>
                       <w:ilvl w:val="0"/>
-                      <w:numId w:val="2"/>
+                      <w:numId w:val="3"/>
                     </w:numPr>
                     <w:rPr>
                       <w:sz w:val="20"/>
@@ -336,16 +581,19 @@
                       <w:sz w:val="20"/>
                       <w:szCs w:val="20"/>
                     </w:rPr>
-                    <w:t>Propagate Information between Logic and Data Base Layer</w:t>
-                  </w:r>
-                </w:p>
-                <w:p>
-                  <w:pPr>
-                    <w:pStyle w:val="ListParagraph"/>
-                    <w:rPr>
-                      <w:sz w:val="20"/>
-                      <w:szCs w:val="20"/>
-                    </w:rPr>
+                    <w:t xml:space="preserve">Propagate Information between </w:t>
+                  </w:r>
+                  <w:r>
+                    <w:rPr>
+                      <w:sz w:val="20"/>
+                      <w:szCs w:val="20"/>
+                    </w:rPr>
+                    <w:t>Connection and GUI Layer</w:t>
+                  </w:r>
+                </w:p>
+                <w:p>
+                  <w:pPr>
+                    <w:jc w:val="center"/>
                   </w:pPr>
                 </w:p>
               </w:txbxContent>
@@ -359,102 +607,7 @@
           <w:lang w:bidi="he-IL"/>
         </w:rPr>
         <w:pict>
-          <v:roundrect id="Rounded Rectangle 2" o:spid="_x0000_s1031" style="position:absolute;margin-left:69.55pt;margin-top:174.75pt;width:221.65pt;height:108.95pt;z-index:251661312;visibility:visible;v-text-anchor:middle" arcsize="10923f" o:gfxdata="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" fillcolor="#4f81bd [3204]" strokecolor="#243f60 [1604]" strokeweight="2pt">
-            <v:textbox>
-              <w:txbxContent>
-                <w:p>
-                  <w:pPr>
-                    <w:jc w:val="center"/>
-                  </w:pPr>
-                  <w:r>
-                    <w:t>Logic Layer</w:t>
-                  </w:r>
-                  <w:r>
-                    <w:t>(C#)</w:t>
-                  </w:r>
-                </w:p>
-                <w:p>
-                  <w:pPr>
-                    <w:pStyle w:val="ListParagraph"/>
-                    <w:numPr>
-                      <w:ilvl w:val="0"/>
-                      <w:numId w:val="3"/>
-                    </w:numPr>
-                    <w:rPr>
-                      <w:sz w:val="20"/>
-                      <w:szCs w:val="20"/>
-                    </w:rPr>
-                  </w:pPr>
-                  <w:r>
-                    <w:rPr>
-                      <w:sz w:val="20"/>
-                      <w:szCs w:val="20"/>
-                    </w:rPr>
-                    <w:t>Manage User Requests</w:t>
-                  </w:r>
-                </w:p>
-                <w:p>
-                  <w:pPr>
-                    <w:pStyle w:val="ListParagraph"/>
-                    <w:numPr>
-                      <w:ilvl w:val="0"/>
-                      <w:numId w:val="3"/>
-                    </w:numPr>
-                    <w:rPr>
-                      <w:sz w:val="20"/>
-                      <w:szCs w:val="20"/>
-                    </w:rPr>
-                  </w:pPr>
-                  <w:r>
-                    <w:rPr>
-                      <w:sz w:val="20"/>
-                      <w:szCs w:val="20"/>
-                    </w:rPr>
-                    <w:t>Data Analysis</w:t>
-                  </w:r>
-                  <w:r>
-                    <w:rPr>
-                      <w:sz w:val="20"/>
-                      <w:szCs w:val="20"/>
-                    </w:rPr>
-                    <w:t xml:space="preserve"> (AI)</w:t>
-                  </w:r>
-                </w:p>
-                <w:p>
-                  <w:pPr>
-                    <w:pStyle w:val="ListParagraph"/>
-                    <w:numPr>
-                      <w:ilvl w:val="0"/>
-                      <w:numId w:val="3"/>
-                    </w:numPr>
-                    <w:rPr>
-                      <w:sz w:val="20"/>
-                      <w:szCs w:val="20"/>
-                    </w:rPr>
-                  </w:pPr>
-                  <w:r>
-                    <w:rPr>
-                      <w:sz w:val="20"/>
-                      <w:szCs w:val="20"/>
-                    </w:rPr>
-                    <w:t xml:space="preserve">Propagate Information between </w:t>
-                  </w:r>
-                  <w:r>
-                    <w:rPr>
-                      <w:sz w:val="20"/>
-                      <w:szCs w:val="20"/>
-                    </w:rPr>
-                    <w:t>Connection and GUI Layer</w:t>
-                  </w:r>
-                </w:p>
-                <w:p>
-                  <w:pPr>
-                    <w:jc w:val="center"/>
-                  </w:pPr>
-                </w:p>
-              </w:txbxContent>
-            </v:textbox>
-          </v:roundrect>
+          <v:shape id="Up-Down Arrow 7" o:spid="_x0000_s1035" type="#_x0000_t70" style="position:absolute;margin-left:214.2pt;margin-top:103.95pt;width:28.8pt;height:63.9pt;z-index:251670528;visibility:visible;mso-width-relative:margin;v-text-anchor:middle" o:gfxdata="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" adj=",4868" fillcolor="#4f81bd [3204]" strokecolor="#243f60 [1604]" strokeweight="2pt"/>
         </w:pict>
       </w:r>
       <w:r>
@@ -463,91 +616,87 @@
           <w:lang w:bidi="he-IL"/>
         </w:rPr>
         <w:pict>
-          <v:roundrect id="Rounded Rectangle 1" o:spid="_x0000_s1032" style="position:absolute;margin-left:69.5pt;margin-top:3.15pt;width:221.65pt;height:108.95pt;z-index:251659264;visibility:visible;v-text-anchor:middle" arcsize="10923f" o:gfxdata="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" fillcolor="#4f81bd [3204]" strokecolor="#243f60 [1604]" strokeweight="2pt">
-            <v:textbox>
+          <v:rect id="Rectangle 10" o:spid="_x0000_s1027" style="position:absolute;margin-left:132.7pt;margin-top:130.1pt;width:197.2pt;height:18.75pt;z-index:251675648;visibility:visible;mso-width-relative:margin;mso-height-relative:margin;v-text-anchor:middle" o:gfxdata="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" fillcolor="white [3201]" strokecolor="#f79646 [3209]" strokeweight="2pt">
+            <v:textbox style="mso-next-textbox:#Rectangle 10">
               <w:txbxContent>
                 <w:p>
                   <w:pPr>
                     <w:jc w:val="center"/>
-                  </w:pPr>
-                  <w:r>
-                    <w:t>GUI Layer</w:t>
-                  </w:r>
-                  <w:r>
-                    <w:t xml:space="preserve"> (HTML)</w:t>
-                  </w:r>
-                </w:p>
-                <w:p>
-                  <w:pPr>
-                    <w:pStyle w:val="ListParagraph"/>
-                    <w:numPr>
-                      <w:ilvl w:val="0"/>
-                      <w:numId w:val="4"/>
-                    </w:numPr>
-                    <w:rPr>
-                      <w:sz w:val="20"/>
-                      <w:szCs w:val="20"/>
-                    </w:rPr>
-                  </w:pPr>
-                  <w:r>
-                    <w:rPr>
-                      <w:sz w:val="20"/>
-                      <w:szCs w:val="20"/>
-                    </w:rPr>
-                    <w:t>Login Form</w:t>
-                  </w:r>
-                </w:p>
-                <w:p>
-                  <w:pPr>
-                    <w:pStyle w:val="ListParagraph"/>
-                    <w:numPr>
-                      <w:ilvl w:val="0"/>
-                      <w:numId w:val="4"/>
-                    </w:numPr>
-                    <w:rPr>
-                      <w:sz w:val="20"/>
-                      <w:szCs w:val="20"/>
-                    </w:rPr>
-                  </w:pPr>
-                  <w:r>
-                    <w:rPr>
-                      <w:sz w:val="20"/>
-                      <w:szCs w:val="20"/>
-                    </w:rPr>
-                    <w:t>Separated</w:t>
-                  </w:r>
-                  <w:r>
-                    <w:rPr>
-                      <w:sz w:val="20"/>
-                      <w:szCs w:val="20"/>
-                    </w:rPr>
-                    <w:t xml:space="preserve"> Worker/Manager GUI</w:t>
-                  </w:r>
-                </w:p>
-                <w:p>
-                  <w:pPr>
-                    <w:pStyle w:val="ListParagraph"/>
-                    <w:numPr>
-                      <w:ilvl w:val="0"/>
-                      <w:numId w:val="4"/>
-                    </w:numPr>
-                    <w:rPr>
-                      <w:sz w:val="20"/>
-                      <w:szCs w:val="20"/>
-                    </w:rPr>
-                  </w:pPr>
-                  <w:r>
-                    <w:rPr>
-                      <w:sz w:val="20"/>
-                      <w:szCs w:val="20"/>
-                    </w:rPr>
-                    <w:t>Convenient Representation of Data</w:t>
+                    <w:rPr>
+                      <w:sz w:val="18"/>
+                      <w:szCs w:val="18"/>
+                    </w:rPr>
+                  </w:pPr>
+                  <w:r>
+                    <w:rPr>
+                      <w:sz w:val="18"/>
+                      <w:szCs w:val="18"/>
+                    </w:rPr>
+                    <w:t>User Commands</w:t>
+                  </w:r>
+                  <w:r>
+                    <w:rPr>
+                      <w:sz w:val="18"/>
+                      <w:szCs w:val="18"/>
+                    </w:rPr>
+                    <w:t xml:space="preserve"> | </w:t>
+                  </w:r>
+                  <w:r>
+                    <w:rPr>
+                      <w:sz w:val="18"/>
+                      <w:szCs w:val="18"/>
+                    </w:rPr>
+                    <w:t xml:space="preserve">On-Screen </w:t>
+                  </w:r>
+                  <w:r>
+                    <w:rPr>
+                      <w:sz w:val="18"/>
+                      <w:szCs w:val="18"/>
+                    </w:rPr>
+                    <w:t>Presentation Update</w:t>
                   </w:r>
                 </w:p>
               </w:txbxContent>
             </v:textbox>
-          </v:roundrect>
+          </v:rect>
         </w:pict>
+      </w:r>
+      <w:r>
+        <w:drawing>
+          <wp:inline distT="0" distB="0" distL="0" distR="0">
+            <wp:extent cx="1112703" cy="1304014"/>
+            <wp:effectExtent l="19050" t="0" r="0" b="0"/>
+            <wp:docPr id="4" name="Picture 7" descr="shifterMan.jpg"/>
+            <wp:cNvGraphicFramePr>
+              <a:graphicFrameLocks xmlns:a="http://schemas.openxmlformats.org/drawingml/2006/main" noChangeAspect="1"/>
+            </wp:cNvGraphicFramePr>
+            <a:graphic xmlns:a="http://schemas.openxmlformats.org/drawingml/2006/main">
+              <a:graphicData uri="http://schemas.openxmlformats.org/drawingml/2006/picture">
+                <pic:pic xmlns:pic="http://schemas.openxmlformats.org/drawingml/2006/picture">
+                  <pic:nvPicPr>
+                    <pic:cNvPr id="0" name="shifterMan.jpg"/>
+                    <pic:cNvPicPr/>
+                  </pic:nvPicPr>
+                  <pic:blipFill>
+                    <a:blip r:embed="rId5" cstate="print"/>
+                    <a:stretch>
+                      <a:fillRect/>
+                    </a:stretch>
+                  </pic:blipFill>
+                  <pic:spPr>
+                    <a:xfrm>
+                      <a:off x="0" y="0"/>
+                      <a:ext cx="1112703" cy="1304014"/>
+                    </a:xfrm>
+                    <a:prstGeom prst="rect">
+                      <a:avLst/>
+                    </a:prstGeom>
+                  </pic:spPr>
+                </pic:pic>
+              </a:graphicData>
+            </a:graphic>
+          </wp:inline>
+        </w:drawing>
       </w:r>
     </w:p>
     <w:sectPr>
@@ -1228,6 +1377,36 @@
       <w:ind w:left="720"/>
       <w:contextualSpacing/>
     </w:pPr>
+  </w:style>
+  <w:style w:type="paragraph" w:styleId="BalloonText">
+    <w:name w:val="Balloon Text"/>
+    <w:basedOn w:val="Normal"/>
+    <w:link w:val="BalloonTextChar"/>
+    <w:uiPriority w:val="99"/>
+    <w:semiHidden/>
+    <w:unhideWhenUsed/>
+    <w:rsid w:val="00FD65F7"/>
+    <w:pPr>
+      <w:spacing w:after="0" w:line="240" w:lineRule="auto"/>
+    </w:pPr>
+    <w:rPr>
+      <w:rFonts w:ascii="Tahoma" w:hAnsi="Tahoma" w:cs="Tahoma"/>
+      <w:sz w:val="16"/>
+      <w:szCs w:val="16"/>
+    </w:rPr>
+  </w:style>
+  <w:style w:type="character" w:customStyle="1" w:styleId="BalloonTextChar">
+    <w:name w:val="Balloon Text Char"/>
+    <w:basedOn w:val="DefaultParagraphFont"/>
+    <w:link w:val="BalloonText"/>
+    <w:uiPriority w:val="99"/>
+    <w:semiHidden/>
+    <w:rsid w:val="00FD65F7"/>
+    <w:rPr>
+      <w:rFonts w:ascii="Tahoma" w:hAnsi="Tahoma" w:cs="Tahoma"/>
+      <w:sz w:val="16"/>
+      <w:szCs w:val="16"/>
+    </w:rPr>
   </w:style>
 </w:styles>
 </file>

</xml_diff>

<commit_message>
Imroved "project Block Diagram"
</commit_message>
<xml_diff>
--- a/Documents/Project Block Diagram.docx
+++ b/Documents/Project Block Diagram.docx
@@ -19,7 +19,104 @@
           <w:lang w:bidi="he-IL"/>
         </w:rPr>
         <w:pict>
-          <v:roundrect id="Rounded Rectangle 1" o:spid="_x0000_s1032" style="position:absolute;left:0;text-align:left;margin-left:123.3pt;margin-top:47.1pt;width:221.65pt;height:108.95pt;z-index:251659264;visibility:visible;v-text-anchor:middle" arcsize="10923f" o:gfxdata="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" fillcolor="#4f81bd [3204]" strokecolor="#243f60 [1604]" strokeweight="2pt">
+          <v:rect id="Rectangle 34" o:spid="_x0000_s1037" style="position:absolute;left:0;text-align:left;margin-left:410.35pt;margin-top:42.05pt;width:103.9pt;height:120.95pt;z-index:251676672;visibility:visible;mso-width-relative:margin;mso-height-relative:margin;v-text-anchor:middle" o:gfxdata="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" fillcolor="#a7bfde [1620]" strokecolor="#4579b8 [3044]">
+            <v:fill color2="#e4ecf5 [500]" rotate="t" angle="180" colors="0 #a3c4ff;22938f #bfd5ff;1 #e5eeff" focus="100%" type="gradient"/>
+            <v:path arrowok="t"/>
+            <v:textbox style="mso-next-textbox:#Rectangle 34">
+              <w:txbxContent>
+                <w:p>
+                  <w:pPr>
+                    <w:jc w:val="center"/>
+                    <w:rPr>
+                      <w:u w:val="single"/>
+                    </w:rPr>
+                  </w:pPr>
+                  <w:r>
+                    <w:rPr>
+                      <w:u w:val="single"/>
+                    </w:rPr>
+                    <w:t>Team members</w:t>
+                  </w:r>
+                </w:p>
+                <w:p>
+                  <w:pPr>
+                    <w:jc w:val="center"/>
+                  </w:pPr>
+                  <w:r>
+                    <w:t xml:space="preserve">Vladimir </w:t>
+                  </w:r>
+                  <w:proofErr w:type="spellStart"/>
+                  <w:r>
+                    <w:t>Novikov</w:t>
+                  </w:r>
+                  <w:proofErr w:type="spellEnd"/>
+                </w:p>
+                <w:p>
+                  <w:pPr>
+                    <w:jc w:val="center"/>
+                  </w:pPr>
+                  <w:r>
+                    <w:t xml:space="preserve">Daniel </w:t>
+                  </w:r>
+                  <w:proofErr w:type="spellStart"/>
+                  <w:r>
+                    <w:t>Shwarcman</w:t>
+                  </w:r>
+                  <w:proofErr w:type="spellEnd"/>
+                </w:p>
+                <w:p>
+                  <w:pPr>
+                    <w:jc w:val="center"/>
+                  </w:pPr>
+                  <w:proofErr w:type="spellStart"/>
+                  <w:r>
+                    <w:t>Stanislav</w:t>
+                  </w:r>
+                  <w:proofErr w:type="spellEnd"/>
+                  <w:r>
+                    <w:t xml:space="preserve"> </w:t>
+                  </w:r>
+                  <w:proofErr w:type="spellStart"/>
+                  <w:r>
+                    <w:t>Kuzmin</w:t>
+                  </w:r>
+                  <w:proofErr w:type="spellEnd"/>
+                </w:p>
+                <w:p>
+                  <w:pPr>
+                    <w:jc w:val="center"/>
+                  </w:pPr>
+                  <w:proofErr w:type="spellStart"/>
+                  <w:r>
+                    <w:t>Koby</w:t>
+                  </w:r>
+                  <w:proofErr w:type="spellEnd"/>
+                  <w:r>
+                    <w:t xml:space="preserve"> </w:t>
+                  </w:r>
+                  <w:proofErr w:type="spellStart"/>
+                  <w:r>
+                    <w:t>Vurgaft</w:t>
+                  </w:r>
+                  <w:proofErr w:type="spellEnd"/>
+                </w:p>
+                <w:p>
+                  <w:pPr>
+                    <w:jc w:val="center"/>
+                  </w:pPr>
+                </w:p>
+              </w:txbxContent>
+            </v:textbox>
+          </v:rect>
+        </w:pict>
+      </w:r>
+      <w:r>
+        <w:rPr>
+          <w:noProof/>
+          <w:lang w:bidi="he-IL"/>
+        </w:rPr>
+        <w:pict>
+          <v:roundrect id="Rounded Rectangle 1" o:spid="_x0000_s1032" style="position:absolute;left:0;text-align:left;margin-left:140.85pt;margin-top:47.1pt;width:204.1pt;height:108.95pt;z-index:251659264;visibility:visible;v-text-anchor:middle" arcsize="10923f" o:gfxdata="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" fillcolor="#4f81bd [3204]" strokecolor="#243f60 [1604]" strokeweight="2pt">
             <v:textbox style="mso-next-textbox:#Rounded Rectangle 1">
               <w:txbxContent>
                 <w:p>
@@ -107,103 +204,6 @@
       </w:r>
       <w:r>
         <w:rPr>
-          <w:noProof/>
-          <w:lang w:bidi="he-IL"/>
-        </w:rPr>
-        <w:pict>
-          <v:rect id="Rectangle 34" o:spid="_x0000_s1037" style="position:absolute;left:0;text-align:left;margin-left:365.65pt;margin-top:47.1pt;width:103.9pt;height:135.1pt;z-index:251676672;visibility:visible;mso-width-relative:margin;mso-height-relative:margin;v-text-anchor:middle" o:gfxdata="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" fillcolor="#a7bfde [1620]" strokecolor="#4579b8 [3044]">
-            <v:fill color2="#e4ecf5 [500]" rotate="t" angle="180" colors="0 #a3c4ff;22938f #bfd5ff;1 #e5eeff" focus="100%" type="gradient"/>
-            <v:path arrowok="t"/>
-            <v:textbox style="mso-next-textbox:#Rectangle 34">
-              <w:txbxContent>
-                <w:p>
-                  <w:pPr>
-                    <w:jc w:val="center"/>
-                    <w:rPr>
-                      <w:u w:val="single"/>
-                    </w:rPr>
-                  </w:pPr>
-                  <w:r>
-                    <w:rPr>
-                      <w:u w:val="single"/>
-                    </w:rPr>
-                    <w:t>Team members</w:t>
-                  </w:r>
-                </w:p>
-                <w:p>
-                  <w:pPr>
-                    <w:jc w:val="center"/>
-                  </w:pPr>
-                  <w:r>
-                    <w:t xml:space="preserve">Vladimir </w:t>
-                  </w:r>
-                  <w:proofErr w:type="spellStart"/>
-                  <w:r>
-                    <w:t>Novikov</w:t>
-                  </w:r>
-                  <w:proofErr w:type="spellEnd"/>
-                </w:p>
-                <w:p>
-                  <w:pPr>
-                    <w:jc w:val="center"/>
-                  </w:pPr>
-                  <w:r>
-                    <w:t xml:space="preserve">Daniel </w:t>
-                  </w:r>
-                  <w:proofErr w:type="spellStart"/>
-                  <w:r>
-                    <w:t>Shwarcman</w:t>
-                  </w:r>
-                  <w:proofErr w:type="spellEnd"/>
-                </w:p>
-                <w:p>
-                  <w:pPr>
-                    <w:jc w:val="center"/>
-                  </w:pPr>
-                  <w:proofErr w:type="spellStart"/>
-                  <w:r>
-                    <w:t>Stanislav</w:t>
-                  </w:r>
-                  <w:proofErr w:type="spellEnd"/>
-                  <w:r>
-                    <w:t xml:space="preserve"> </w:t>
-                  </w:r>
-                  <w:proofErr w:type="spellStart"/>
-                  <w:r>
-                    <w:t>Kuzmin</w:t>
-                  </w:r>
-                  <w:proofErr w:type="spellEnd"/>
-                </w:p>
-                <w:p>
-                  <w:pPr>
-                    <w:jc w:val="center"/>
-                  </w:pPr>
-                  <w:proofErr w:type="spellStart"/>
-                  <w:r>
-                    <w:t>Koby</w:t>
-                  </w:r>
-                  <w:proofErr w:type="spellEnd"/>
-                  <w:r>
-                    <w:t xml:space="preserve"> </w:t>
-                  </w:r>
-                  <w:proofErr w:type="spellStart"/>
-                  <w:r>
-                    <w:t>Vurgaft</w:t>
-                  </w:r>
-                  <w:proofErr w:type="spellEnd"/>
-                </w:p>
-                <w:p>
-                  <w:pPr>
-                    <w:jc w:val="center"/>
-                  </w:pPr>
-                </w:p>
-              </w:txbxContent>
-            </v:textbox>
-          </v:rect>
-        </w:pict>
-      </w:r>
-      <w:r>
-        <w:rPr>
           <w:color w:val="FFFF00"/>
           <w:sz w:val="60"/>
           <w:szCs w:val="60"/>
@@ -212,129 +212,6 @@
       </w:r>
     </w:p>
     <w:p>
-      <w:r>
-        <w:rPr>
-          <w:noProof/>
-          <w:lang w:bidi="he-IL"/>
-        </w:rPr>
-        <w:pict>
-          <v:roundrect id="Rounded Rectangle 4" o:spid="_x0000_s1029" style="position:absolute;margin-left:99.5pt;margin-top:513.55pt;width:221.65pt;height:108.95pt;z-index:251665408;visibility:visible;v-text-anchor:middle" arcsize="10923f" o:gfxdata="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" fillcolor="#4f81bd [3204]" strokecolor="#243f60 [1604]" strokeweight="2pt">
-            <v:textbox style="mso-next-textbox:#Rounded Rectangle 4">
-              <w:txbxContent>
-                <w:p>
-                  <w:pPr>
-                    <w:jc w:val="center"/>
-                  </w:pPr>
-                  <w:r>
-                    <w:t>Data Base Layer</w:t>
-                  </w:r>
-                  <w:r>
-                    <w:t xml:space="preserve"> (SQL)</w:t>
-                  </w:r>
-                </w:p>
-                <w:p>
-                  <w:pPr>
-                    <w:pStyle w:val="ListParagraph"/>
-                    <w:numPr>
-                      <w:ilvl w:val="0"/>
-                      <w:numId w:val="1"/>
-                    </w:numPr>
-                    <w:rPr>
-                      <w:sz w:val="20"/>
-                      <w:szCs w:val="20"/>
-                    </w:rPr>
-                  </w:pPr>
-                  <w:r>
-                    <w:rPr>
-                      <w:sz w:val="20"/>
-                      <w:szCs w:val="20"/>
-                    </w:rPr>
-                    <w:t xml:space="preserve">Workers/Managers </w:t>
-                  </w:r>
-                  <w:r>
-                    <w:rPr>
-                      <w:sz w:val="20"/>
-                      <w:szCs w:val="20"/>
-                    </w:rPr>
-                    <w:t>Information</w:t>
-                  </w:r>
-                </w:p>
-                <w:p>
-                  <w:pPr>
-                    <w:pStyle w:val="ListParagraph"/>
-                    <w:numPr>
-                      <w:ilvl w:val="0"/>
-                      <w:numId w:val="1"/>
-                    </w:numPr>
-                    <w:rPr>
-                      <w:sz w:val="20"/>
-                      <w:szCs w:val="20"/>
-                    </w:rPr>
-                  </w:pPr>
-                  <w:r>
-                    <w:rPr>
-                      <w:sz w:val="20"/>
-                      <w:szCs w:val="20"/>
-                    </w:rPr>
-                    <w:t>Organizational Information</w:t>
-                  </w:r>
-                </w:p>
-              </w:txbxContent>
-            </v:textbox>
-          </v:roundrect>
-        </w:pict>
-      </w:r>
-      <w:r>
-        <w:rPr>
-          <w:noProof/>
-          <w:lang w:bidi="he-IL"/>
-        </w:rPr>
-        <w:pict>
-          <v:rect id="Rectangle 8" o:spid="_x0000_s1028" style="position:absolute;margin-left:137.05pt;margin-top:471.3pt;width:162.15pt;height:18.75pt;z-index:251671552;visibility:visible;mso-width-relative:margin;mso-height-relative:margin;v-text-anchor:middle" o:gfxdata="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" fillcolor="white [3201]" strokecolor="#f79646 [3209]" strokeweight="2pt">
-            <v:textbox style="mso-next-textbox:#Rectangle 8">
-              <w:txbxContent>
-                <w:p>
-                  <w:pPr>
-                    <w:jc w:val="center"/>
-                    <w:rPr>
-                      <w:sz w:val="18"/>
-                      <w:szCs w:val="18"/>
-                    </w:rPr>
-                  </w:pPr>
-                  <w:r>
-                    <w:rPr>
-                      <w:sz w:val="18"/>
-                      <w:szCs w:val="18"/>
-                    </w:rPr>
-                    <w:t>Query/</w:t>
-                  </w:r>
-                  <w:r>
-                    <w:rPr>
-                      <w:sz w:val="18"/>
-                      <w:szCs w:val="18"/>
-                    </w:rPr>
-                    <w:t xml:space="preserve">Management </w:t>
-                  </w:r>
-                  <w:r>
-                    <w:rPr>
-                      <w:sz w:val="18"/>
-                      <w:szCs w:val="18"/>
-                    </w:rPr>
-                    <w:t xml:space="preserve">| </w:t>
-                  </w:r>
-                  <w:r>
-                    <w:rPr>
-                      <w:sz w:val="18"/>
-                      <w:szCs w:val="18"/>
-                    </w:rPr>
-                    <w:t>Result</w:t>
-                  </w:r>
-                </w:p>
-              </w:txbxContent>
-            </v:textbox>
-          </v:rect>
-        </w:pict>
-      </w:r>
       <w:r>
         <w:rPr>
           <w:noProof/>
@@ -357,7 +234,7 @@
               <v:h position="#0,#1" xrange="0,10800" yrange="0,10800"/>
             </v:handles>
           </v:shapetype>
-          <v:shape id="Up-Down Arrow 5" o:spid="_x0000_s1033" type="#_x0000_t70" style="position:absolute;margin-left:209.2pt;margin-top:449.65pt;width:28.8pt;height:63.9pt;z-index:251666432;visibility:visible;mso-width-relative:margin;v-text-anchor:middle" o:gfxdata="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" adj=",4868" fillcolor="#4f81bd [3204]" strokecolor="#243f60 [1604]" strokeweight="2pt"/>
+          <v:shape id="Up-Down Arrow 5" o:spid="_x0000_s1033" type="#_x0000_t70" style="position:absolute;margin-left:229.95pt;margin-top:506pt;width:28.8pt;height:48.45pt;z-index:251666432;visibility:visible;mso-width-relative:margin;v-text-anchor:middle" o:gfxdata="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" adj=",4868" fillcolor="#4f81bd [3204]" strokecolor="#243f60 [1604]" strokeweight="2pt"/>
         </w:pict>
       </w:r>
       <w:r>
@@ -366,7 +243,16 @@
           <w:lang w:bidi="he-IL"/>
         </w:rPr>
         <w:pict>
-          <v:roundrect id="Rounded Rectangle 3" o:spid="_x0000_s1030" style="position:absolute;margin-left:103.85pt;margin-top:340.7pt;width:221.65pt;height:108.95pt;z-index:251663360;visibility:visible;v-text-anchor:middle" arcsize="10923f" o:gfxdata="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" fillcolor="#4f81bd [3204]" strokecolor="#243f60 [1604]" strokeweight="2pt">
+          <v:shape id="Up-Down Arrow 7" o:spid="_x0000_s1035" type="#_x0000_t70" style="position:absolute;margin-left:229.95pt;margin-top:248.55pt;width:28.8pt;height:48.45pt;z-index:251670528;visibility:visible;mso-width-relative:margin;v-text-anchor:middle" o:gfxdata="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" adj=",4868" fillcolor="#4f81bd [3204]" strokecolor="#243f60 [1604]" strokeweight="2pt"/>
+        </w:pict>
+      </w:r>
+      <w:r>
+        <w:rPr>
+          <w:noProof/>
+          <w:lang w:bidi="he-IL"/>
+        </w:rPr>
+        <w:pict>
+          <v:roundrect id="Rounded Rectangle 3" o:spid="_x0000_s1030" style="position:absolute;margin-left:85.7pt;margin-top:421.35pt;width:310.45pt;height:84.65pt;z-index:251663360;visibility:visible;v-text-anchor:middle" arcsize="10923f" o:gfxdata="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" fillcolor="#4f81bd [3204]" strokecolor="#243f60 [1604]" strokeweight="2pt">
             <v:textbox style="mso-next-textbox:#Rounded Rectangle 3">
               <w:txbxContent>
                 <w:p>
@@ -457,8 +343,263 @@
           <w:lang w:bidi="he-IL"/>
         </w:rPr>
         <w:pict>
-          <v:rect id="Rectangle 9" o:spid="_x0000_s1026" style="position:absolute;margin-left:132.7pt;margin-top:296.65pt;width:188.45pt;height:18.75pt;z-index:251673600;visibility:visible;mso-width-relative:margin;mso-height-relative:margin;v-text-anchor:middle" o:gfxdata="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" fillcolor="white [3201]" strokecolor="#f79646 [3209]" strokeweight="2pt">
-            <v:textbox style="mso-next-textbox:#Rectangle 9">
+          <v:roundrect id="_x0000_s1052" style="position:absolute;margin-left:360.3pt;margin-top:554.45pt;width:167.5pt;height:93.85pt;z-index:251689984;visibility:visible;v-text-anchor:middle" arcsize="10923f" o:gfxdata="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" fillcolor="#4f81bd [3204]" strokecolor="#243f60 [1604]" strokeweight="2pt">
+            <v:textbox style="mso-next-textbox:#_x0000_s1052">
+              <w:txbxContent>
+                <w:p>
+                  <w:pPr>
+                    <w:jc w:val="center"/>
+                  </w:pPr>
+                  <w:r>
+                    <w:t>Data Base (Manager)</w:t>
+                  </w:r>
+                </w:p>
+                <w:p>
+                  <w:pPr>
+                    <w:pStyle w:val="ListParagraph"/>
+                    <w:numPr>
+                      <w:ilvl w:val="0"/>
+                      <w:numId w:val="1"/>
+                    </w:numPr>
+                    <w:rPr>
+                      <w:sz w:val="20"/>
+                      <w:szCs w:val="20"/>
+                    </w:rPr>
+                  </w:pPr>
+                  <w:r>
+                    <w:rPr>
+                      <w:sz w:val="20"/>
+                      <w:szCs w:val="20"/>
+                    </w:rPr>
+                    <w:t>All workers information</w:t>
+                  </w:r>
+                </w:p>
+                <w:p>
+                  <w:pPr>
+                    <w:pStyle w:val="ListParagraph"/>
+                    <w:numPr>
+                      <w:ilvl w:val="0"/>
+                      <w:numId w:val="1"/>
+                    </w:numPr>
+                    <w:rPr>
+                      <w:sz w:val="20"/>
+                      <w:szCs w:val="20"/>
+                    </w:rPr>
+                  </w:pPr>
+                  <w:r>
+                    <w:rPr>
+                      <w:sz w:val="20"/>
+                      <w:szCs w:val="20"/>
+                    </w:rPr>
+                    <w:t>Weekly shift options of every worker</w:t>
+                  </w:r>
+                </w:p>
+              </w:txbxContent>
+            </v:textbox>
+          </v:roundrect>
+        </w:pict>
+      </w:r>
+      <w:r>
+        <w:rPr>
+          <w:noProof/>
+          <w:lang w:bidi="he-IL"/>
+        </w:rPr>
+        <w:pict>
+          <v:roundrect id="_x0000_s1056" style="position:absolute;margin-left:-62.2pt;margin-top:550.4pt;width:597.3pt;height:110.6pt;z-index:251694080" arcsize="10923f" filled="f" strokecolor="#243f60 [1604]" strokeweight="2.25pt">
+            <w10:wrap anchorx="page"/>
+          </v:roundrect>
+        </w:pict>
+      </w:r>
+      <w:r>
+        <w:rPr>
+          <w:noProof/>
+          <w:lang w:bidi="he-IL"/>
+        </w:rPr>
+        <w:pict>
+          <v:roundrect id="_x0000_s1054" style="position:absolute;margin-left:-55.3pt;margin-top:554.45pt;width:171.45pt;height:97.9pt;z-index:251692032;visibility:visible;v-text-anchor:middle" arcsize="10923f" o:gfxdata="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" fillcolor="#4f81bd [3204]" strokecolor="#243f60 [1604]" strokeweight="2pt">
+            <v:textbox style="mso-next-textbox:#_x0000_s1054">
+              <w:txbxContent>
+                <w:p>
+                  <w:pPr>
+                    <w:jc w:val="center"/>
+                  </w:pPr>
+                  <w:r>
+                    <w:t>Data Base (Worker)</w:t>
+                  </w:r>
+                </w:p>
+                <w:p>
+                  <w:pPr>
+                    <w:pStyle w:val="ListParagraph"/>
+                    <w:numPr>
+                      <w:ilvl w:val="0"/>
+                      <w:numId w:val="1"/>
+                    </w:numPr>
+                    <w:rPr>
+                      <w:sz w:val="20"/>
+                      <w:szCs w:val="20"/>
+                    </w:rPr>
+                  </w:pPr>
+                  <w:r>
+                    <w:rPr>
+                      <w:sz w:val="20"/>
+                      <w:szCs w:val="20"/>
+                    </w:rPr>
+                    <w:t>His own weekly shift options</w:t>
+                  </w:r>
+                </w:p>
+                <w:p>
+                  <w:pPr>
+                    <w:pStyle w:val="ListParagraph"/>
+                    <w:numPr>
+                      <w:ilvl w:val="0"/>
+                      <w:numId w:val="1"/>
+                    </w:numPr>
+                    <w:rPr>
+                      <w:sz w:val="20"/>
+                      <w:szCs w:val="20"/>
+                    </w:rPr>
+                  </w:pPr>
+                  <w:r>
+                    <w:rPr>
+                      <w:sz w:val="20"/>
+                      <w:szCs w:val="20"/>
+                    </w:rPr>
+                    <w:t>His own information</w:t>
+                  </w:r>
+                </w:p>
+              </w:txbxContent>
+            </v:textbox>
+          </v:roundrect>
+        </w:pict>
+      </w:r>
+      <w:r>
+        <w:rPr>
+          <w:noProof/>
+          <w:lang w:bidi="he-IL"/>
+        </w:rPr>
+        <w:pict>
+          <v:shapetype id="_x0000_t32" coordsize="21600,21600" o:spt="32" o:oned="t" path="m,l21600,21600e" filled="f">
+            <v:path arrowok="t" fillok="f" o:connecttype="none"/>
+            <o:lock v:ext="edit" shapetype="t"/>
+          </v:shapetype>
+          <v:shape id="_x0000_s1055" type="#_x0000_t32" style="position:absolute;margin-left:116.15pt;margin-top:595.9pt;width:24.7pt;height:0;flip:x;z-index:251693056" o:connectortype="straight">
+            <v:stroke endarrow="block"/>
+            <w10:wrap anchorx="page"/>
+          </v:shape>
+        </w:pict>
+      </w:r>
+      <w:r>
+        <w:rPr>
+          <w:noProof/>
+          <w:lang w:bidi="he-IL"/>
+        </w:rPr>
+        <w:pict>
+          <v:roundrect id="Rounded Rectangle 4" o:spid="_x0000_s1029" style="position:absolute;margin-left:140.85pt;margin-top:554.45pt;width:197.4pt;height:97.9pt;z-index:251665408;visibility:visible;v-text-anchor:middle" arcsize="10923f" o:gfxdata="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" fillcolor="#4f81bd [3204]" strokecolor="#243f60 [1604]" strokeweight="2pt">
+            <v:textbox style="mso-next-textbox:#Rounded Rectangle 4">
+              <w:txbxContent>
+                <w:p>
+                  <w:pPr>
+                    <w:jc w:val="center"/>
+                  </w:pPr>
+                  <w:r>
+                    <w:t>Data Base Layer</w:t>
+                  </w:r>
+                  <w:r>
+                    <w:t xml:space="preserve"> (SQL)</w:t>
+                  </w:r>
+                </w:p>
+                <w:p>
+                  <w:pPr>
+                    <w:pStyle w:val="ListParagraph"/>
+                    <w:numPr>
+                      <w:ilvl w:val="0"/>
+                      <w:numId w:val="1"/>
+                    </w:numPr>
+                    <w:rPr>
+                      <w:sz w:val="20"/>
+                      <w:szCs w:val="20"/>
+                    </w:rPr>
+                  </w:pPr>
+                  <w:r>
+                    <w:rPr>
+                      <w:sz w:val="20"/>
+                      <w:szCs w:val="20"/>
+                    </w:rPr>
+                    <w:t xml:space="preserve">Workers/Managers </w:t>
+                  </w:r>
+                  <w:r>
+                    <w:rPr>
+                      <w:sz w:val="20"/>
+                      <w:szCs w:val="20"/>
+                    </w:rPr>
+                    <w:t>Information</w:t>
+                  </w:r>
+                </w:p>
+                <w:p>
+                  <w:pPr>
+                    <w:pStyle w:val="ListParagraph"/>
+                    <w:numPr>
+                      <w:ilvl w:val="0"/>
+                      <w:numId w:val="1"/>
+                    </w:numPr>
+                    <w:rPr>
+                      <w:sz w:val="20"/>
+                      <w:szCs w:val="20"/>
+                    </w:rPr>
+                  </w:pPr>
+                  <w:r>
+                    <w:rPr>
+                      <w:sz w:val="20"/>
+                      <w:szCs w:val="20"/>
+                    </w:rPr>
+                    <w:t>Organizational Information</w:t>
+                  </w:r>
+                </w:p>
+                <w:p>
+                  <w:pPr>
+                    <w:pStyle w:val="ListParagraph"/>
+                    <w:numPr>
+                      <w:ilvl w:val="0"/>
+                      <w:numId w:val="1"/>
+                    </w:numPr>
+                    <w:rPr>
+                      <w:sz w:val="20"/>
+                      <w:szCs w:val="20"/>
+                    </w:rPr>
+                  </w:pPr>
+                  <w:r>
+                    <w:rPr>
+                      <w:sz w:val="20"/>
+                      <w:szCs w:val="20"/>
+                    </w:rPr>
+                    <w:t>Weekly shift schedules and history of the shift schedules</w:t>
+                  </w:r>
+                </w:p>
+              </w:txbxContent>
+            </v:textbox>
+          </v:roundrect>
+        </w:pict>
+      </w:r>
+      <w:r>
+        <w:rPr>
+          <w:noProof/>
+          <w:lang w:bidi="he-IL"/>
+        </w:rPr>
+        <w:pict>
+          <v:shape id="_x0000_s1053" type="#_x0000_t32" style="position:absolute;margin-left:338.25pt;margin-top:600.5pt;width:22.05pt;height:.05pt;z-index:251691008" o:connectortype="straight">
+            <v:stroke endarrow="block"/>
+            <w10:wrap anchorx="page"/>
+          </v:shape>
+        </w:pict>
+      </w:r>
+      <w:r>
+        <w:rPr>
+          <w:noProof/>
+          <w:lang w:bidi="he-IL"/>
+        </w:rPr>
+        <w:pict>
+          <v:rect id="Rectangle 8" o:spid="_x0000_s1028" style="position:absolute;margin-left:176.1pt;margin-top:521.3pt;width:162.15pt;height:18.75pt;z-index:251671552;visibility:visible;mso-width-relative:margin;mso-height-relative:margin;v-text-anchor:middle" o:gfxdata="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" fillcolor="white [3201]" strokecolor="#f79646 [3209]" strokeweight="2pt">
+            <v:textbox style="mso-next-textbox:#Rectangle 8">
               <w:txbxContent>
                 <w:p>
                   <w:pPr>
@@ -473,14 +614,28 @@
                       <w:sz w:val="18"/>
                       <w:szCs w:val="18"/>
                     </w:rPr>
-                    <w:t>Request/Edit Information</w:t>
+                    <w:t>Query/</w:t>
                   </w:r>
                   <w:r>
                     <w:rPr>
                       <w:sz w:val="18"/>
                       <w:szCs w:val="18"/>
                     </w:rPr>
-                    <w:t xml:space="preserve"> | Output</w:t>
+                    <w:t xml:space="preserve">Management </w:t>
+                  </w:r>
+                  <w:r>
+                    <w:rPr>
+                      <w:sz w:val="18"/>
+                      <w:szCs w:val="18"/>
+                    </w:rPr>
+                    <w:t xml:space="preserve">| </w:t>
+                  </w:r>
+                  <w:r>
+                    <w:rPr>
+                      <w:sz w:val="18"/>
+                      <w:szCs w:val="18"/>
+                    </w:rPr>
+                    <w:t>Result</w:t>
                   </w:r>
                 </w:p>
               </w:txbxContent>
@@ -494,7 +649,7 @@
           <w:lang w:bidi="he-IL"/>
         </w:rPr>
         <w:pict>
-          <v:shape id="Up-Down Arrow 6" o:spid="_x0000_s1034" type="#_x0000_t70" style="position:absolute;margin-left:209.2pt;margin-top:276.8pt;width:28.8pt;height:63.9pt;z-index:251668480;visibility:visible;mso-width-relative:margin;v-text-anchor:middle" o:gfxdata="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" adj=",4868" fillcolor="#4f81bd [3204]" strokecolor="#243f60 [1604]" strokeweight="2pt"/>
+          <v:shape id="Up-Down Arrow 6" o:spid="_x0000_s1034" type="#_x0000_t70" style="position:absolute;margin-left:229.95pt;margin-top:378.75pt;width:28.8pt;height:45.5pt;z-index:251668480;visibility:visible;mso-width-relative:margin;v-text-anchor:middle" o:gfxdata="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" adj=",4868" fillcolor="#4f81bd [3204]" strokecolor="#243f60 [1604]" strokeweight="2pt"/>
         </w:pict>
       </w:r>
       <w:r>
@@ -503,7 +658,44 @@
           <w:lang w:bidi="he-IL"/>
         </w:rPr>
         <w:pict>
-          <v:roundrect id="Rounded Rectangle 2" o:spid="_x0000_s1031" style="position:absolute;margin-left:116.4pt;margin-top:167.85pt;width:221.65pt;height:108.95pt;z-index:251661312;visibility:visible;v-text-anchor:middle" arcsize="10923f" o:gfxdata="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" fillcolor="#4f81bd [3204]" strokecolor="#243f60 [1604]" strokeweight="2pt">
+          <v:rect id="Rectangle 9" o:spid="_x0000_s1026" style="position:absolute;margin-left:149.8pt;margin-top:391.7pt;width:188.45pt;height:18.75pt;z-index:251673600;visibility:visible;mso-width-relative:margin;mso-height-relative:margin;v-text-anchor:middle" o:gfxdata="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" fillcolor="white [3201]" strokecolor="#f79646 [3209]" strokeweight="2pt">
+            <v:textbox style="mso-next-textbox:#Rectangle 9">
+              <w:txbxContent>
+                <w:p>
+                  <w:pPr>
+                    <w:jc w:val="center"/>
+                    <w:rPr>
+                      <w:sz w:val="18"/>
+                      <w:szCs w:val="18"/>
+                    </w:rPr>
+                  </w:pPr>
+                  <w:r>
+                    <w:rPr>
+                      <w:sz w:val="18"/>
+                      <w:szCs w:val="18"/>
+                    </w:rPr>
+                    <w:t>Request/Edit Information</w:t>
+                  </w:r>
+                  <w:r>
+                    <w:rPr>
+                      <w:sz w:val="18"/>
+                      <w:szCs w:val="18"/>
+                    </w:rPr>
+                    <w:t xml:space="preserve"> | Output</w:t>
+                  </w:r>
+                </w:p>
+              </w:txbxContent>
+            </v:textbox>
+          </v:rect>
+        </w:pict>
+      </w:r>
+      <w:r>
+        <w:rPr>
+          <w:noProof/>
+          <w:lang w:bidi="he-IL"/>
+        </w:rPr>
+        <w:pict>
+          <v:roundrect id="Rounded Rectangle 2" o:spid="_x0000_s1031" style="position:absolute;margin-left:89.05pt;margin-top:296.4pt;width:299.4pt;height:82.35pt;z-index:251661312;visibility:visible;v-text-anchor:middle" arcsize="10923f" o:gfxdata="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" fillcolor="#4f81bd [3204]" strokecolor="#243f60 [1604]" strokeweight="2pt">
             <v:textbox style="mso-next-textbox:#Rounded Rectangle 2">
               <w:txbxContent>
                 <w:p>
@@ -607,16 +799,7 @@
           <w:lang w:bidi="he-IL"/>
         </w:rPr>
         <w:pict>
-          <v:shape id="Up-Down Arrow 7" o:spid="_x0000_s1035" type="#_x0000_t70" style="position:absolute;margin-left:214.2pt;margin-top:103.95pt;width:28.8pt;height:63.9pt;z-index:251670528;visibility:visible;mso-width-relative:margin;v-text-anchor:middle" o:gfxdata="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" adj=",4868" fillcolor="#4f81bd [3204]" strokecolor="#243f60 [1604]" strokeweight="2pt"/>
-        </w:pict>
-      </w:r>
-      <w:r>
-        <w:rPr>
-          <w:noProof/>
-          <w:lang w:bidi="he-IL"/>
-        </w:rPr>
-        <w:pict>
-          <v:rect id="Rectangle 10" o:spid="_x0000_s1027" style="position:absolute;margin-left:132.7pt;margin-top:130.1pt;width:197.2pt;height:18.75pt;z-index:251675648;visibility:visible;mso-width-relative:margin;mso-height-relative:margin;v-text-anchor:middle" o:gfxdata="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" fillcolor="white [3201]" strokecolor="#f79646 [3209]" strokeweight="2pt">
+          <v:rect id="Rectangle 10" o:spid="_x0000_s1027" style="position:absolute;margin-left:135.15pt;margin-top:263.25pt;width:197.2pt;height:18.75pt;z-index:251675648;visibility:visible;mso-width-relative:margin;mso-height-relative:margin;v-text-anchor:middle" o:gfxdata="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" fillcolor="white [3201]" strokecolor="#f79646 [3209]" strokeweight="2pt">
             <v:textbox style="mso-next-textbox:#Rectangle 10">
               <w:txbxContent>
                 <w:p>
@@ -662,6 +845,270 @@
         </w:pict>
       </w:r>
       <w:r>
+        <w:rPr>
+          <w:noProof/>
+          <w:lang w:bidi="he-IL"/>
+        </w:rPr>
+        <w:pict>
+          <v:shape id="_x0000_s1047" type="#_x0000_t32" style="position:absolute;margin-left:234.45pt;margin-top:104.15pt;width:0;height:61.5pt;z-index:251684864" o:connectortype="straight">
+            <v:stroke endarrow="block"/>
+            <w10:wrap anchorx="page"/>
+          </v:shape>
+        </w:pict>
+      </w:r>
+      <w:r>
+        <w:rPr>
+          <w:noProof/>
+          <w:lang w:bidi="he-IL"/>
+        </w:rPr>
+        <w:pict>
+          <v:roundrect id="_x0000_s1051" style="position:absolute;margin-left:-55.3pt;margin-top:122.45pt;width:585.9pt;height:126.1pt;z-index:251688960" arcsize="10923f" filled="f" strokecolor="#243f60 [1604]" strokeweight="1.5pt">
+            <w10:wrap anchorx="page"/>
+          </v:roundrect>
+        </w:pict>
+      </w:r>
+      <w:r>
+        <w:rPr>
+          <w:noProof/>
+          <w:lang w:bidi="he-IL"/>
+        </w:rPr>
+        <w:pict>
+          <v:roundrect id="_x0000_s1042" style="position:absolute;margin-left:332.35pt;margin-top:132.55pt;width:186.5pt;height:96.45pt;z-index:251680768;visibility:visible;v-text-anchor:middle" arcsize="10923f" o:gfxdata="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" fillcolor="#4f81bd [3204]" strokecolor="#243f60 [1604]" strokeweight="2pt">
+            <v:textbox style="mso-next-textbox:#_x0000_s1042">
+              <w:txbxContent>
+                <w:p>
+                  <w:pPr>
+                    <w:jc w:val="center"/>
+                  </w:pPr>
+                  <w:r>
+                    <w:t>Manager</w:t>
+                  </w:r>
+                </w:p>
+                <w:p>
+                  <w:pPr>
+                    <w:pStyle w:val="ListParagraph"/>
+                    <w:numPr>
+                      <w:ilvl w:val="0"/>
+                      <w:numId w:val="4"/>
+                    </w:numPr>
+                    <w:rPr>
+                      <w:sz w:val="20"/>
+                      <w:szCs w:val="20"/>
+                    </w:rPr>
+                  </w:pPr>
+                  <w:r>
+                    <w:rPr>
+                      <w:sz w:val="20"/>
+                      <w:szCs w:val="20"/>
+                    </w:rPr>
+                    <w:t>Manage shift schedules</w:t>
+                  </w:r>
+                </w:p>
+                <w:p>
+                  <w:pPr>
+                    <w:pStyle w:val="ListParagraph"/>
+                    <w:numPr>
+                      <w:ilvl w:val="0"/>
+                      <w:numId w:val="4"/>
+                    </w:numPr>
+                    <w:rPr>
+                      <w:sz w:val="20"/>
+                      <w:szCs w:val="20"/>
+                    </w:rPr>
+                  </w:pPr>
+                  <w:r>
+                    <w:rPr>
+                      <w:sz w:val="20"/>
+                      <w:szCs w:val="20"/>
+                    </w:rPr>
+                    <w:t>See weekly shift schedule</w:t>
+                  </w:r>
+                </w:p>
+                <w:p>
+                  <w:pPr>
+                    <w:pStyle w:val="ListParagraph"/>
+                    <w:numPr>
+                      <w:ilvl w:val="0"/>
+                      <w:numId w:val="4"/>
+                    </w:numPr>
+                    <w:rPr>
+                      <w:sz w:val="20"/>
+                      <w:szCs w:val="20"/>
+                    </w:rPr>
+                  </w:pPr>
+                  <w:r>
+                    <w:rPr>
+                      <w:sz w:val="20"/>
+                      <w:szCs w:val="20"/>
+                    </w:rPr>
+                    <w:t>See shifts history</w:t>
+                  </w:r>
+                </w:p>
+              </w:txbxContent>
+            </v:textbox>
+          </v:roundrect>
+        </w:pict>
+      </w:r>
+      <w:r>
+        <w:rPr>
+          <w:noProof/>
+          <w:lang w:bidi="he-IL"/>
+        </w:rPr>
+        <w:pict>
+          <v:shape id="_x0000_s1049" type="#_x0000_t32" style="position:absolute;margin-left:278.8pt;margin-top:178.3pt;width:53.55pt;height:.6pt;flip:y;z-index:251686912" o:connectortype="straight">
+            <v:stroke endarrow="block"/>
+            <w10:wrap anchorx="page"/>
+          </v:shape>
+        </w:pict>
+      </w:r>
+      <w:r>
+        <w:rPr>
+          <w:noProof/>
+          <w:lang w:bidi="he-IL"/>
+        </w:rPr>
+        <w:pict>
+          <v:roundrect id="_x0000_s1041" style="position:absolute;margin-left:-48.7pt;margin-top:132.55pt;width:173.25pt;height:96.45pt;z-index:251679744;visibility:visible;v-text-anchor:middle" arcsize="10923f" o:gfxdata="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" fillcolor="#4f81bd [3204]" strokecolor="#243f60 [1604]" strokeweight="2pt">
+            <v:textbox style="mso-next-textbox:#_x0000_s1041">
+              <w:txbxContent>
+                <w:p>
+                  <w:pPr>
+                    <w:jc w:val="center"/>
+                  </w:pPr>
+                  <w:r>
+                    <w:t>Worker</w:t>
+                  </w:r>
+                </w:p>
+                <w:p>
+                  <w:pPr>
+                    <w:pStyle w:val="ListParagraph"/>
+                    <w:numPr>
+                      <w:ilvl w:val="0"/>
+                      <w:numId w:val="4"/>
+                    </w:numPr>
+                    <w:rPr>
+                      <w:sz w:val="20"/>
+                      <w:szCs w:val="20"/>
+                    </w:rPr>
+                  </w:pPr>
+                  <w:r>
+                    <w:rPr>
+                      <w:sz w:val="20"/>
+                      <w:szCs w:val="20"/>
+                    </w:rPr>
+                    <w:t>Fill in your shift requests</w:t>
+                  </w:r>
+                </w:p>
+                <w:p>
+                  <w:pPr>
+                    <w:pStyle w:val="ListParagraph"/>
+                    <w:numPr>
+                      <w:ilvl w:val="0"/>
+                      <w:numId w:val="4"/>
+                    </w:numPr>
+                    <w:rPr>
+                      <w:sz w:val="20"/>
+                      <w:szCs w:val="20"/>
+                    </w:rPr>
+                  </w:pPr>
+                  <w:r>
+                    <w:rPr>
+                      <w:sz w:val="20"/>
+                      <w:szCs w:val="20"/>
+                    </w:rPr>
+                    <w:t>See the weekly shift schedule</w:t>
+                  </w:r>
+                </w:p>
+                <w:p>
+                  <w:pPr>
+                    <w:pStyle w:val="ListParagraph"/>
+                    <w:numPr>
+                      <w:ilvl w:val="0"/>
+                      <w:numId w:val="4"/>
+                    </w:numPr>
+                    <w:rPr>
+                      <w:sz w:val="20"/>
+                      <w:szCs w:val="20"/>
+                    </w:rPr>
+                  </w:pPr>
+                  <w:r>
+                    <w:rPr>
+                      <w:sz w:val="20"/>
+                      <w:szCs w:val="20"/>
+                    </w:rPr>
+                    <w:t>See shifts history</w:t>
+                  </w:r>
+                </w:p>
+                <w:p>
+                  <w:pPr>
+                    <w:ind w:left="360"/>
+                    <w:rPr>
+                      <w:sz w:val="20"/>
+                      <w:szCs w:val="20"/>
+                    </w:rPr>
+                  </w:pPr>
+                </w:p>
+                <w:p>
+                  <w:pPr>
+                    <w:ind w:left="360"/>
+                    <w:rPr>
+                      <w:sz w:val="20"/>
+                      <w:szCs w:val="20"/>
+                    </w:rPr>
+                  </w:pPr>
+                </w:p>
+              </w:txbxContent>
+            </v:textbox>
+          </v:roundrect>
+        </w:pict>
+      </w:r>
+      <w:r>
+        <w:rPr>
+          <w:noProof/>
+          <w:lang w:bidi="he-IL"/>
+        </w:rPr>
+        <w:pict>
+          <v:shape id="_x0000_s1050" type="#_x0000_t32" style="position:absolute;margin-left:124.55pt;margin-top:178.3pt;width:59.8pt;height:.6pt;flip:x;z-index:251687936" o:connectortype="straight">
+            <v:stroke endarrow="block"/>
+            <w10:wrap anchorx="page"/>
+          </v:shape>
+        </w:pict>
+      </w:r>
+      <w:r>
+        <w:rPr>
+          <w:noProof/>
+          <w:lang w:bidi="he-IL"/>
+        </w:rPr>
+        <w:pict>
+          <v:roundrect id="_x0000_s1048" style="position:absolute;margin-left:184.35pt;margin-top:165.65pt;width:94.45pt;height:29.1pt;z-index:251685888;visibility:visible;v-text-anchor:middle" arcsize="10923f" o:gfxdata="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" fillcolor="#4f81bd [3204]" strokecolor="#243f60 [1604]" strokeweight="2pt">
+            <v:textbox style="mso-next-textbox:#_x0000_s1048">
+              <w:txbxContent>
+                <w:p>
+                  <w:pPr>
+                    <w:jc w:val="center"/>
+                  </w:pPr>
+                  <w:r>
+                    <w:t>Login Form</w:t>
+                  </w:r>
+                </w:p>
+                <w:p>
+                  <w:pPr>
+                    <w:ind w:left="360"/>
+                    <w:rPr>
+                      <w:sz w:val="20"/>
+                      <w:szCs w:val="20"/>
+                    </w:rPr>
+                  </w:pPr>
+                </w:p>
+              </w:txbxContent>
+            </v:textbox>
+          </v:roundrect>
+        </w:pict>
+      </w:r>
+      <w:r>
+        <w:rPr>
+          <w:noProof/>
+          <w:lang w:bidi="he-IL"/>
+        </w:rPr>
         <w:drawing>
           <wp:inline distT="0" distB="0" distL="0" distR="0">
             <wp:extent cx="1112703" cy="1304014"/>
@@ -678,7 +1125,7 @@
                     <pic:cNvPicPr/>
                   </pic:nvPicPr>
                   <pic:blipFill>
-                    <a:blip r:embed="rId5" cstate="print"/>
+                    <a:blip r:embed="rId6" cstate="print"/>
                     <a:stretch>
                       <a:fillRect/>
                     </a:stretch>
@@ -1896,4 +2343,16 @@
   <a:objectDefaults/>
   <a:extraClrSchemeLst/>
 </a:theme>
+</file>
+
+<file path=customXml/item1.xml><?xml version="1.0" encoding="utf-8"?>
+<b:Sources xmlns:b="http://schemas.openxmlformats.org/officeDocument/2006/bibliography" xmlns="http://schemas.openxmlformats.org/officeDocument/2006/bibliography" SelectedStyle="\APA.XSL" StyleName="APA Fifth Edition"/>
+</file>
+
+<file path=customXml/itemProps1.xml><?xml version="1.0" encoding="utf-8"?>
+<ds:datastoreItem xmlns:ds="http://schemas.openxmlformats.org/officeDocument/2006/customXml" ds:itemID="{554C3625-99CA-449B-8440-00DF5201AB1C}">
+  <ds:schemaRefs>
+    <ds:schemaRef ds:uri="http://schemas.openxmlformats.org/officeDocument/2006/bibliography"/>
+  </ds:schemaRefs>
+</ds:datastoreItem>
 </file>
</xml_diff>

<commit_message>
Data Base Layer Tables added
</commit_message>
<xml_diff>
--- a/Documents/Project Block Diagram.docx
+++ b/Documents/Project Block Diagram.docx
@@ -1,14 +1,13 @@
 
 <file path=word/document.xml><?xml version="1.0" encoding="utf-8"?>
 <w:document xmlns:ve="http://schemas.openxmlformats.org/markup-compatibility/2006" xmlns:o="urn:schemas-microsoft-com:office:office" xmlns:r="http://schemas.openxmlformats.org/officeDocument/2006/relationships" xmlns:m="http://schemas.openxmlformats.org/officeDocument/2006/math" xmlns:v="urn:schemas-microsoft-com:vml" xmlns:wp="http://schemas.openxmlformats.org/drawingml/2006/wordprocessingDrawing" xmlns:w10="urn:schemas-microsoft-com:office:word" xmlns:w="http://schemas.openxmlformats.org/wordprocessingml/2006/main" xmlns:wne="http://schemas.microsoft.com/office/word/2006/wordml">
-  <w:background w:color="8DB3E2" w:themeColor="text2" w:themeTint="66"/>
+  <w:background w:color="C6D9F1" w:themeColor="text2" w:themeTint="33"/>
   <w:body>
     <w:p>
       <w:pPr>
-        <w:shd w:val="clear" w:color="auto" w:fill="548DD4" w:themeFill="text2" w:themeFillTint="99"/>
         <w:ind w:left="1440" w:firstLine="720"/>
         <w:rPr>
-          <w:color w:val="FFFF00"/>
+          <w:color w:val="365F91" w:themeColor="accent1" w:themeShade="BF"/>
           <w:sz w:val="60"/>
           <w:szCs w:val="60"/>
         </w:rPr>
@@ -16,6 +15,7 @@
       <w:r>
         <w:rPr>
           <w:noProof/>
+          <w:color w:val="365F91" w:themeColor="accent1" w:themeShade="BF"/>
           <w:lang w:bidi="he-IL"/>
         </w:rPr>
         <w:pict>
@@ -113,6 +113,7 @@
       <w:r>
         <w:rPr>
           <w:noProof/>
+          <w:color w:val="365F91" w:themeColor="accent1" w:themeShade="BF"/>
           <w:lang w:bidi="he-IL"/>
         </w:rPr>
         <w:pict>
@@ -204,7 +205,7 @@
       </w:r>
       <w:r>
         <w:rPr>
-          <w:color w:val="FFFF00"/>
+          <w:color w:val="365F91" w:themeColor="accent1" w:themeShade="BF"/>
           <w:sz w:val="60"/>
           <w:szCs w:val="60"/>
         </w:rPr>
@@ -2350,7 +2351,7 @@
 </file>
 
 <file path=customXml/itemProps1.xml><?xml version="1.0" encoding="utf-8"?>
-<ds:datastoreItem xmlns:ds="http://schemas.openxmlformats.org/officeDocument/2006/customXml" ds:itemID="{554C3625-99CA-449B-8440-00DF5201AB1C}">
+<ds:datastoreItem xmlns:ds="http://schemas.openxmlformats.org/officeDocument/2006/customXml" ds:itemID="{B9D85188-DF19-484D-AF1A-9E6F0F8ADA13}">
   <ds:schemaRefs>
     <ds:schemaRef ds:uri="http://schemas.openxmlformats.org/officeDocument/2006/bibliography"/>
   </ds:schemaRefs>

</xml_diff>